<commit_message>
Cassandra Doc file updated
</commit_message>
<xml_diff>
--- a/Cassandra.docx
+++ b/Cassandra.docx
@@ -927,7 +927,159 @@
     <w:p>
       <w:r>
         <w:lastRenderedPageBreak/>
-        <w:t>As a Cassandra is a distributed database system, data is distributed across multiple servers which gives doorway to horizontal scalability.</w:t>
+        <w:t>As</w:t>
+      </w:r>
+      <w:r>
+        <w:t xml:space="preserve"> Cassandra is a distributed database system, data is distributed across</w:t>
+      </w:r>
+      <w:r>
+        <w:t xml:space="preserve"> all nodes and</w:t>
+      </w:r>
+      <w:r>
+        <w:t xml:space="preserve"> multiple servers which gives doorway to horizontal scalability.</w:t>
+      </w:r>
+    </w:p>
+    <w:p>
+      <w:r>
+        <w:t>Each node exchanges information with other nodes across the cluster.</w:t>
+      </w:r>
+    </w:p>
+    <w:p>
+      <w:r>
+        <w:t>After every write, commit log ensures data durability by capturing the write activity.</w:t>
+      </w:r>
+    </w:p>
+    <w:p>
+      <w:r>
+        <w:t xml:space="preserve">Data to be written to the node are first indexed and written to in-memory table called </w:t>
+      </w:r>
+      <w:proofErr w:type="spellStart"/>
+      <w:r>
+        <w:rPr>
+          <w:b/>
+        </w:rPr>
+        <w:t>MemTable</w:t>
+      </w:r>
+      <w:proofErr w:type="spellEnd"/>
+      <w:r>
+        <w:t xml:space="preserve"> (can be called as “Write Back Cache”).</w:t>
+      </w:r>
+    </w:p>
+    <w:p>
+      <w:r>
+        <w:t xml:space="preserve">During, the process of write the data into the </w:t>
+      </w:r>
+      <w:proofErr w:type="spellStart"/>
+      <w:r>
+        <w:t>MemTable</w:t>
+      </w:r>
+      <w:proofErr w:type="spellEnd"/>
+      <w:r>
+        <w:t xml:space="preserve">, when the </w:t>
+      </w:r>
+      <w:proofErr w:type="spellStart"/>
+      <w:r>
+        <w:t>MemTable</w:t>
+      </w:r>
+      <w:proofErr w:type="spellEnd"/>
+      <w:r>
+        <w:t xml:space="preserve"> is full, data is then written to the disk called </w:t>
+      </w:r>
+      <w:proofErr w:type="spellStart"/>
+      <w:r>
+        <w:rPr>
+          <w:b/>
+        </w:rPr>
+        <w:t>SSTable</w:t>
+      </w:r>
+      <w:proofErr w:type="spellEnd"/>
+      <w:r>
+        <w:t>.</w:t>
+      </w:r>
+    </w:p>
+    <w:p>
+      <w:r>
+        <w:t>All writes are automatically partitioned and distributed across all nodes throughout the cluster</w:t>
+      </w:r>
+      <w:r>
+        <w:t>.</w:t>
+      </w:r>
+    </w:p>
+    <w:p>
+      <w:r>
+        <w:t xml:space="preserve">Cassandra periodically consolidates SS Table by flushing out unwanted data using a process called </w:t>
+      </w:r>
+      <w:r>
+        <w:rPr>
+          <w:b/>
+        </w:rPr>
+        <w:t>“Compaction”</w:t>
+      </w:r>
+      <w:r>
+        <w:t xml:space="preserve">. </w:t>
+      </w:r>
+      <w:r>
+        <w:rPr>
+          <w:b/>
+        </w:rPr>
+        <w:t>Tombstone</w:t>
+      </w:r>
+      <w:r>
+        <w:t xml:space="preserve"> is marker in a row that indicates a column was deleted.</w:t>
+      </w:r>
+      <w:r>
+        <w:t xml:space="preserve"> Hence, Cassandra is a row oriented database.</w:t>
+      </w:r>
+    </w:p>
+    <w:p>
+      <w:r>
+        <w:t xml:space="preserve">An </w:t>
+      </w:r>
+      <w:r>
+        <w:rPr>
+          <w:b/>
+        </w:rPr>
+        <w:t>Authorized</w:t>
+      </w:r>
+      <w:r>
+        <w:t xml:space="preserve"> person can connect to any node and access data using </w:t>
+      </w:r>
+      <w:r>
+        <w:rPr>
+          <w:b/>
+        </w:rPr>
+        <w:t>CQL</w:t>
+      </w:r>
+      <w:r>
+        <w:t>.</w:t>
+      </w:r>
+    </w:p>
+    <w:p>
+      <w:r>
+        <w:t xml:space="preserve">In Cassandra, typically a cluster has </w:t>
+      </w:r>
+      <w:r>
+        <w:rPr>
+          <w:b/>
+        </w:rPr>
+        <w:t xml:space="preserve">One </w:t>
+      </w:r>
+      <w:proofErr w:type="spellStart"/>
+      <w:r>
+        <w:rPr>
+          <w:b/>
+        </w:rPr>
+        <w:t>Keyspace</w:t>
+      </w:r>
+      <w:proofErr w:type="spellEnd"/>
+      <w:r>
+        <w:t xml:space="preserve"> per</w:t>
+      </w:r>
+      <w:r>
+        <w:t xml:space="preserve"> application.</w:t>
+      </w:r>
+      <w:r>
+        <w:t xml:space="preserve"> When a client gets connected to a Node, that Node serves as a coordinator for that client operation. A coordinator typically decides what nodes to be requested in the ring for fetching the data based on the partitioning of data and placement of replicas.</w:t>
       </w:r>
       <w:bookmarkStart w:id="0" w:name="_GoBack"/>
       <w:bookmarkEnd w:id="0"/>

</xml_diff>

<commit_message>
Updating doc and change to pdf
</commit_message>
<xml_diff>
--- a/Cassandra.docx
+++ b/Cassandra.docx
@@ -6,15 +6,17 @@
       <w:pPr>
         <w:jc w:val="center"/>
         <w:rPr>
-          <w:sz w:val="28"/>
-        </w:rPr>
-      </w:pPr>
-      <w:r>
-        <w:rPr>
           <w:b/>
           <w:sz w:val="28"/>
           <w:u w:val="single"/>
         </w:rPr>
+      </w:pPr>
+      <w:r>
+        <w:rPr>
+          <w:b/>
+          <w:sz w:val="28"/>
+          <w:u w:val="single"/>
+        </w:rPr>
         <w:t>APACHE CASSANDRA</w:t>
       </w:r>
     </w:p>
@@ -22,9 +24,57 @@
       <w:pPr>
         <w:jc w:val="center"/>
         <w:rPr>
+          <w:b/>
           <w:sz w:val="28"/>
-        </w:rPr>
-      </w:pPr>
+          <w:u w:val="single"/>
+        </w:rPr>
+      </w:pPr>
+      <w:r>
+        <w:rPr>
+          <w:b/>
+          <w:sz w:val="24"/>
+        </w:rPr>
+        <w:t>Author: Manikandan Ganesh</w:t>
+      </w:r>
+    </w:p>
+    <w:p>
+      <w:pPr>
+        <w:jc w:val="center"/>
+        <w:rPr>
+          <w:b/>
+          <w:sz w:val="24"/>
+        </w:rPr>
+      </w:pPr>
+      <w:r>
+        <w:rPr>
+          <w:b/>
+          <w:sz w:val="24"/>
+        </w:rPr>
+        <w:t>Designation:</w:t>
+      </w:r>
+      <w:r>
+        <w:rPr>
+          <w:b/>
+          <w:sz w:val="24"/>
+        </w:rPr>
+        <w:t xml:space="preserve"> Graduate Student</w:t>
+      </w:r>
+    </w:p>
+    <w:p>
+      <w:pPr>
+        <w:jc w:val="center"/>
+        <w:rPr>
+          <w:b/>
+          <w:sz w:val="24"/>
+        </w:rPr>
+      </w:pPr>
+      <w:r>
+        <w:rPr>
+          <w:b/>
+          <w:sz w:val="24"/>
+        </w:rPr>
+        <w:t>School: Illinois Institute of Technology</w:t>
+      </w:r>
     </w:p>
     <w:p>
       <w:pPr>
@@ -50,23 +100,7 @@
         <w:ind w:left="360"/>
       </w:pPr>
       <w:r>
-        <w:t xml:space="preserve">Nearly 1500 organizations use Cassandra for different purposes such as Collecting, Processing and Analyzing data from Sensors (CERN, Internet of Things, Smart Meter), Recommendation to the users from data collected from online websites (Netflix, IMDB, </w:t>
-      </w:r>
-      <w:proofErr w:type="spellStart"/>
-      <w:r>
-        <w:t>GrubHub</w:t>
-      </w:r>
-      <w:proofErr w:type="spellEnd"/>
-      <w:r>
-        <w:t xml:space="preserve">), Fraud Detection from multiple resources (Barracuda Networks), Location Based Services (HERE Maps, Google Maps, Uber, Lyft, </w:t>
-      </w:r>
-      <w:proofErr w:type="spellStart"/>
-      <w:r>
-        <w:t>Hailo</w:t>
-      </w:r>
-      <w:proofErr w:type="spellEnd"/>
-      <w:r>
-        <w:t>) and Segregating data for providing financial advice through Financial Products (Intuit).</w:t>
+        <w:t>Nearly 1500 organizations use Cassandra for different purposes such as Collecting, Processing and Analyzing data from Sensors (CERN, Internet of Things, Smart Meter), Recommendation to the users from data collected from online websites (Netflix, IMDB, GrubHub), Fraud Detection from multiple resources (Barracuda Networks), Location Based Services (HERE Maps, Google Maps, Uber, Lyft, Hailo) and Segregating data for providing financial advice through Financial Products (Intuit).</w:t>
       </w:r>
     </w:p>
     <w:p>
@@ -901,30 +935,23 @@
     </w:p>
     <w:p/>
     <w:p/>
-    <w:p/>
-    <w:p>
-      <w:r>
-        <w:tab/>
-      </w:r>
-      <w:r>
-        <w:tab/>
-      </w:r>
-      <w:r>
-        <w:tab/>
-      </w:r>
-      <w:r>
-        <w:tab/>
-      </w:r>
-      <w:r>
-        <w:tab/>
-      </w:r>
-      <w:r>
-        <w:tab/>
+    <w:p>
+      <w:pPr>
+        <w:ind w:left="3600" w:firstLine="720"/>
+      </w:pPr>
+    </w:p>
+    <w:p>
+      <w:pPr>
+        <w:ind w:left="3600" w:firstLine="720"/>
+      </w:pPr>
+      <w:r>
         <w:t>NODE 3</w:t>
       </w:r>
     </w:p>
-    <w:p/>
-    <w:p>
+    <w:p>
+      <w:pPr>
+        <w:ind w:left="360"/>
+      </w:pPr>
       <w:r>
         <w:lastRenderedPageBreak/>
         <w:t>As</w:t>
@@ -936,68 +963,72 @@
         <w:t xml:space="preserve"> all nodes and</w:t>
       </w:r>
       <w:r>
-        <w:t xml:space="preserve"> multiple servers which gives doorway to horizontal scalability.</w:t>
-      </w:r>
-    </w:p>
-    <w:p>
+        <w:t xml:space="preserve"> multiple </w:t>
+      </w:r>
+      <w:r>
+        <w:t>servers which gives doorway to horizontal scalability.</w:t>
+      </w:r>
+    </w:p>
+    <w:p>
+      <w:pPr>
+        <w:ind w:left="360"/>
+      </w:pPr>
       <w:r>
         <w:t>Each node exchanges information with other nodes across the cluster.</w:t>
       </w:r>
     </w:p>
     <w:p>
+      <w:pPr>
+        <w:ind w:left="360"/>
+      </w:pPr>
       <w:r>
         <w:t>After every write, commit log ensures data durability by capturing the write activity.</w:t>
       </w:r>
     </w:p>
     <w:p>
+      <w:pPr>
+        <w:ind w:left="360"/>
+      </w:pPr>
       <w:r>
         <w:t xml:space="preserve">Data to be written to the node are first indexed and written to in-memory table called </w:t>
       </w:r>
-      <w:proofErr w:type="spellStart"/>
       <w:r>
         <w:rPr>
           <w:b/>
         </w:rPr>
         <w:t>MemTable</w:t>
       </w:r>
-      <w:proofErr w:type="spellEnd"/>
       <w:r>
         <w:t xml:space="preserve"> (can be called as “Write Back Cache”).</w:t>
       </w:r>
     </w:p>
     <w:p>
-      <w:r>
-        <w:t xml:space="preserve">During, the process of write the data into the </w:t>
-      </w:r>
-      <w:proofErr w:type="spellStart"/>
-      <w:r>
-        <w:t>MemTable</w:t>
-      </w:r>
-      <w:proofErr w:type="spellEnd"/>
-      <w:r>
-        <w:t xml:space="preserve">, when the </w:t>
-      </w:r>
-      <w:proofErr w:type="spellStart"/>
-      <w:r>
-        <w:t>MemTable</w:t>
-      </w:r>
-      <w:proofErr w:type="spellEnd"/>
-      <w:r>
-        <w:t xml:space="preserve"> is full, data is then written to the disk called </w:t>
-      </w:r>
-      <w:proofErr w:type="spellStart"/>
+      <w:pPr>
+        <w:ind w:left="360"/>
+      </w:pPr>
+      <w:r>
+        <w:t>During, the process of wr</w:t>
+      </w:r>
+      <w:r>
+        <w:t xml:space="preserve">iting </w:t>
+      </w:r>
+      <w:r>
+        <w:t xml:space="preserve">the data into the MemTable, when the MemTable is full, data is then written to the disk called </w:t>
+      </w:r>
       <w:r>
         <w:rPr>
           <w:b/>
         </w:rPr>
         <w:t>SSTable</w:t>
       </w:r>
-      <w:proofErr w:type="spellEnd"/>
       <w:r>
         <w:t>.</w:t>
       </w:r>
     </w:p>
     <w:p>
+      <w:pPr>
+        <w:ind w:left="360"/>
+      </w:pPr>
       <w:r>
         <w:t>All writes are automatically partitioned and distributed across all nodes throughout the cluster</w:t>
       </w:r>
@@ -1006,6 +1037,9 @@
       </w:r>
     </w:p>
     <w:p>
+      <w:pPr>
+        <w:ind w:left="360"/>
+      </w:pPr>
       <w:r>
         <w:t xml:space="preserve">Cassandra periodically consolidates SS Table by flushing out unwanted data using a process called </w:t>
       </w:r>
@@ -1032,6 +1066,9 @@
       </w:r>
     </w:p>
     <w:p>
+      <w:pPr>
+        <w:ind w:left="360"/>
+      </w:pPr>
       <w:r>
         <w:t xml:space="preserve">An </w:t>
       </w:r>
@@ -1055,6 +1092,9 @@
       </w:r>
     </w:p>
     <w:p>
+      <w:pPr>
+        <w:ind w:left="360"/>
+      </w:pPr>
       <w:r>
         <w:t xml:space="preserve">In Cassandra, typically a cluster has </w:t>
       </w:r>
@@ -1062,16 +1102,8 @@
         <w:rPr>
           <w:b/>
         </w:rPr>
-        <w:t xml:space="preserve">One </w:t>
-      </w:r>
-      <w:proofErr w:type="spellStart"/>
-      <w:r>
-        <w:rPr>
-          <w:b/>
-        </w:rPr>
-        <w:t>Keyspace</w:t>
-      </w:r>
-      <w:proofErr w:type="spellEnd"/>
+        <w:t>One Keyspace</w:t>
+      </w:r>
       <w:r>
         <w:t xml:space="preserve"> per</w:t>
       </w:r>
@@ -1081,13 +1113,1415 @@
       <w:r>
         <w:t xml:space="preserve"> When a client gets connected to a Node, that Node serves as a coordinator for that client operation. A coordinator typically decides what nodes to be requested in the ring for fetching the data based on the partitioning of data and placement of replicas.</w:t>
       </w:r>
+    </w:p>
+    <w:p>
+      <w:pPr>
+        <w:pStyle w:val="ListParagraph"/>
+        <w:numPr>
+          <w:ilvl w:val="0"/>
+          <w:numId w:val="2"/>
+        </w:numPr>
+        <w:rPr>
+          <w:b/>
+          <w:sz w:val="28"/>
+        </w:rPr>
+      </w:pPr>
+      <w:r>
+        <w:rPr>
+          <w:b/>
+          <w:sz w:val="28"/>
+        </w:rPr>
+        <w:t>Learning about Snitch:</w:t>
+      </w:r>
+    </w:p>
+    <w:p>
+      <w:pPr>
+        <w:ind w:left="360"/>
+      </w:pPr>
+      <w:r>
+        <w:t xml:space="preserve">Snitch is the knowledge of the nodes knowing about the location of other nodes in a cluster. The snitch method is specified in the main Cassandra configuration file. </w:t>
+      </w:r>
+      <w:r>
+        <w:t xml:space="preserve"> Different snitch methods are:</w:t>
+      </w:r>
+    </w:p>
+    <w:p>
+      <w:pPr>
+        <w:pStyle w:val="ListParagraph"/>
+        <w:numPr>
+          <w:ilvl w:val="0"/>
+          <w:numId w:val="5"/>
+        </w:numPr>
+        <w:rPr>
+          <w:b/>
+        </w:rPr>
+      </w:pPr>
+      <w:r>
+        <w:rPr>
+          <w:b/>
+        </w:rPr>
+        <w:t>Dynamic Snitching</w:t>
+      </w:r>
+    </w:p>
+    <w:p>
+      <w:pPr>
+        <w:pStyle w:val="ListParagraph"/>
+        <w:numPr>
+          <w:ilvl w:val="0"/>
+          <w:numId w:val="5"/>
+        </w:numPr>
+        <w:rPr>
+          <w:b/>
+        </w:rPr>
+      </w:pPr>
+      <w:r>
+        <w:rPr>
+          <w:b/>
+        </w:rPr>
+        <w:t>SimpleSnitch</w:t>
+      </w:r>
+    </w:p>
+    <w:p>
+      <w:pPr>
+        <w:pStyle w:val="ListParagraph"/>
+        <w:numPr>
+          <w:ilvl w:val="0"/>
+          <w:numId w:val="5"/>
+        </w:numPr>
+        <w:rPr>
+          <w:b/>
+        </w:rPr>
+      </w:pPr>
+      <w:r>
+        <w:rPr>
+          <w:b/>
+        </w:rPr>
+        <w:t>RackInferringSnitch</w:t>
+      </w:r>
+    </w:p>
+    <w:p>
+      <w:pPr>
+        <w:pStyle w:val="ListParagraph"/>
+        <w:numPr>
+          <w:ilvl w:val="0"/>
+          <w:numId w:val="5"/>
+        </w:numPr>
+        <w:rPr>
+          <w:b/>
+        </w:rPr>
+      </w:pPr>
+      <w:r>
+        <w:rPr>
+          <w:b/>
+        </w:rPr>
+        <w:t>PropertyFileSnitch</w:t>
+      </w:r>
+    </w:p>
+    <w:p>
+      <w:pPr>
+        <w:pStyle w:val="ListParagraph"/>
+        <w:numPr>
+          <w:ilvl w:val="0"/>
+          <w:numId w:val="5"/>
+        </w:numPr>
+        <w:rPr>
+          <w:b/>
+        </w:rPr>
+      </w:pPr>
+      <w:r>
+        <w:rPr>
+          <w:b/>
+        </w:rPr>
+        <w:t>GossipingPropertyFileSnitch</w:t>
+      </w:r>
+    </w:p>
+    <w:p>
+      <w:pPr>
+        <w:pStyle w:val="ListParagraph"/>
+        <w:numPr>
+          <w:ilvl w:val="0"/>
+          <w:numId w:val="5"/>
+        </w:numPr>
+        <w:rPr>
+          <w:b/>
+        </w:rPr>
+      </w:pPr>
+      <w:r>
+        <w:rPr>
+          <w:b/>
+        </w:rPr>
+        <w:t>EC2Snitch</w:t>
+      </w:r>
+    </w:p>
+    <w:p>
+      <w:pPr>
+        <w:pStyle w:val="ListParagraph"/>
+        <w:numPr>
+          <w:ilvl w:val="0"/>
+          <w:numId w:val="5"/>
+        </w:numPr>
+        <w:rPr>
+          <w:b/>
+        </w:rPr>
+      </w:pPr>
+      <w:r>
+        <w:rPr>
+          <w:b/>
+        </w:rPr>
+        <w:t>EC2MultiRegionSnitch</w:t>
+      </w:r>
+    </w:p>
+    <w:p>
+      <w:pPr>
+        <w:rPr>
+          <w:b/>
+        </w:rPr>
+      </w:pPr>
+    </w:p>
+    <w:p>
+      <w:pPr>
+        <w:ind w:left="360"/>
+      </w:pPr>
+      <w:r>
+        <w:t xml:space="preserve">The most common type of snitch used is GossipingPropertyFileSnitch. </w:t>
+      </w:r>
+      <w:r>
+        <w:t>A unique characteristic that it possesses is that it uses Cassandra-rackdc.properties file to specify the rack information and the data center information for a node. To deploy nodes or group of nodes in only one data center, SimpleSnitch is used. Basically, snitch can be used to place the replicas across different nodes in different data centers.</w:t>
+      </w:r>
+    </w:p>
+    <w:p>
+      <w:pPr>
+        <w:pStyle w:val="ListParagraph"/>
+        <w:numPr>
+          <w:ilvl w:val="0"/>
+          <w:numId w:val="2"/>
+        </w:numPr>
+        <w:rPr>
+          <w:b/>
+          <w:sz w:val="28"/>
+        </w:rPr>
+      </w:pPr>
+      <w:r>
+        <w:rPr>
+          <w:b/>
+          <w:sz w:val="28"/>
+        </w:rPr>
+        <w:t xml:space="preserve">Learning about </w:t>
+      </w:r>
+      <w:r>
+        <w:rPr>
+          <w:b/>
+          <w:sz w:val="28"/>
+        </w:rPr>
+        <w:t>Gossip</w:t>
+      </w:r>
+      <w:r>
+        <w:rPr>
+          <w:b/>
+          <w:sz w:val="28"/>
+        </w:rPr>
+        <w:t>:</w:t>
+      </w:r>
+    </w:p>
+    <w:p>
+      <w:pPr>
+        <w:ind w:left="360"/>
+      </w:pPr>
+      <w:r>
+        <w:t>Gossiping is an act of talking with each other in a way to know about some information which is internally circulating amongst a group of people. Likewise, Gossip in Cassandra is a way how nodes in a clust</w:t>
+      </w:r>
+      <w:r>
+        <w:t xml:space="preserve">er communicate with each other. It happens every one second having one node </w:t>
+      </w:r>
+      <w:r>
+        <w:lastRenderedPageBreak/>
+        <w:t>communicating with up to three nodes in a cluster. During a Gossip, a node shares information about its state (such as up, down) and states of the other three nodes, exchanges information that it had over previous gossip exchanges and so on.</w:t>
+      </w:r>
+      <w:r>
+        <w:t xml:space="preserve"> It is a way of internal communication with nodes in a cluster.</w:t>
+      </w:r>
+    </w:p>
+    <w:p>
+      <w:pPr>
+        <w:pStyle w:val="ListParagraph"/>
+        <w:numPr>
+          <w:ilvl w:val="0"/>
+          <w:numId w:val="2"/>
+        </w:numPr>
+        <w:rPr>
+          <w:b/>
+          <w:sz w:val="28"/>
+        </w:rPr>
+      </w:pPr>
+      <w:r>
+        <w:rPr>
+          <w:b/>
+          <w:sz w:val="28"/>
+        </w:rPr>
+        <w:t xml:space="preserve">Learning about </w:t>
+      </w:r>
+      <w:r>
+        <w:rPr>
+          <w:b/>
+          <w:sz w:val="28"/>
+        </w:rPr>
+        <w:t>Data Distribution:</w:t>
+      </w:r>
+    </w:p>
+    <w:p>
+      <w:pPr>
+        <w:ind w:left="360"/>
+      </w:pPr>
+      <w:r>
+        <w:t>Typically, nodes carry hash value generated by the partitioner (Murmur 3 partitioner is a default partitioner). The value ranges from -2</w:t>
+      </w:r>
+      <w:r>
+        <w:t>^63 to 2^63. In addition to this, the row of data also carries a hash value ranging from -2^63 to 2^63.</w:t>
+      </w:r>
+    </w:p>
+    <w:p>
+      <w:pPr>
+        <w:ind w:left="360"/>
+      </w:pPr>
+      <w:r>
+        <w:t>Let us say, we need to insert the following data into the nodes of the Cassandra cluster:</w:t>
+      </w:r>
+    </w:p>
+    <w:tbl>
+      <w:tblPr>
+        <w:tblStyle w:val="TableGrid"/>
+        <w:tblW w:w="0" w:type="auto"/>
+        <w:tblInd w:w="360" w:type="dxa"/>
+        <w:tblLook w:val="04A0" w:firstRow="1" w:lastRow="0" w:firstColumn="1" w:lastColumn="0" w:noHBand="0" w:noVBand="1"/>
+      </w:tblPr>
+      <w:tblGrid>
+        <w:gridCol w:w="1905"/>
+        <w:gridCol w:w="1906"/>
+      </w:tblGrid>
+      <w:tr>
+        <w:trPr>
+          <w:trHeight w:val="306"/>
+        </w:trPr>
+        <w:tc>
+          <w:tcPr>
+            <w:tcW w:w="1905" w:type="dxa"/>
+          </w:tcPr>
+          <w:p>
+            <w:pPr>
+              <w:rPr>
+                <w:b/>
+              </w:rPr>
+            </w:pPr>
+            <w:r>
+              <w:rPr>
+                <w:b/>
+              </w:rPr>
+              <w:t>Event_ID</w:t>
+            </w:r>
+          </w:p>
+        </w:tc>
+        <w:tc>
+          <w:tcPr>
+            <w:tcW w:w="1906" w:type="dxa"/>
+          </w:tcPr>
+          <w:p>
+            <w:pPr>
+              <w:rPr>
+                <w:b/>
+              </w:rPr>
+            </w:pPr>
+            <w:r>
+              <w:rPr>
+                <w:b/>
+              </w:rPr>
+              <w:t>Event Name</w:t>
+            </w:r>
+          </w:p>
+        </w:tc>
+      </w:tr>
+      <w:tr>
+        <w:trPr>
+          <w:trHeight w:val="306"/>
+        </w:trPr>
+        <w:tc>
+          <w:tcPr>
+            <w:tcW w:w="1905" w:type="dxa"/>
+          </w:tcPr>
+          <w:p>
+            <w:r>
+              <w:t>E2035686</w:t>
+            </w:r>
+          </w:p>
+        </w:tc>
+        <w:tc>
+          <w:tcPr>
+            <w:tcW w:w="1906" w:type="dxa"/>
+          </w:tcPr>
+          <w:p>
+            <w:r>
+              <w:t>Executives Meet</w:t>
+            </w:r>
+          </w:p>
+        </w:tc>
+      </w:tr>
+      <w:tr>
+        <w:trPr>
+          <w:trHeight w:val="306"/>
+        </w:trPr>
+        <w:tc>
+          <w:tcPr>
+            <w:tcW w:w="1905" w:type="dxa"/>
+          </w:tcPr>
+          <w:p>
+            <w:r>
+              <w:t>E2035687</w:t>
+            </w:r>
+          </w:p>
+        </w:tc>
+        <w:tc>
+          <w:tcPr>
+            <w:tcW w:w="1906" w:type="dxa"/>
+          </w:tcPr>
+          <w:p>
+            <w:r>
+              <w:t>Client Meet</w:t>
+            </w:r>
+          </w:p>
+        </w:tc>
+      </w:tr>
+    </w:tbl>
+    <w:p/>
+    <w:p>
+      <w:pPr>
+        <w:ind w:left="360"/>
+      </w:pPr>
+      <w:r>
+        <w:t>Here each row of values carries hash value generated by the Murmur partitioner. For example, the value from the Event_ID column carries the following hash values:</w:t>
+      </w:r>
+    </w:p>
+    <w:p>
+      <w:pPr>
+        <w:ind w:left="360"/>
+      </w:pPr>
+      <w:r>
+        <w:t xml:space="preserve">E2035686 </w:t>
+      </w:r>
+      <w:r>
+        <w:sym w:font="Wingdings" w:char="F0E0"/>
+      </w:r>
+      <w:r>
+        <w:t xml:space="preserve"> -2345253654564755890</w:t>
+      </w:r>
+    </w:p>
+    <w:p>
+      <w:pPr>
+        <w:ind w:left="360"/>
+      </w:pPr>
+      <w:r>
+        <w:t xml:space="preserve">E2035687 </w:t>
+      </w:r>
+      <w:r>
+        <w:sym w:font="Wingdings" w:char="F0E0"/>
+      </w:r>
+      <w:r>
+        <w:t xml:space="preserve"> 6</w:t>
+      </w:r>
+      <w:r>
+        <w:t>3532626626236767797</w:t>
+      </w:r>
+    </w:p>
+    <w:p>
+      <w:pPr>
+        <w:rPr>
+          <w:sz w:val="24"/>
+        </w:rPr>
+      </w:pPr>
+      <w:r>
+        <w:rPr>
+          <w:noProof/>
+          <w:sz w:val="24"/>
+        </w:rPr>
+        <mc:AlternateContent>
+          <mc:Choice Requires="wps">
+            <w:drawing>
+              <wp:anchor distT="0" distB="0" distL="114300" distR="114300" simplePos="0" relativeHeight="251674624" behindDoc="0" locked="0" layoutInCell="1" allowOverlap="1" wp14:anchorId="17415471" wp14:editId="405122C8">
+                <wp:simplePos x="0" y="0"/>
+                <wp:positionH relativeFrom="margin">
+                  <wp:align>center</wp:align>
+                </wp:positionH>
+                <wp:positionV relativeFrom="paragraph">
+                  <wp:posOffset>41275</wp:posOffset>
+                </wp:positionV>
+                <wp:extent cx="1158240" cy="670560"/>
+                <wp:effectExtent l="0" t="0" r="22860" b="15240"/>
+                <wp:wrapNone/>
+                <wp:docPr id="9" name="Frame 9"/>
+                <wp:cNvGraphicFramePr/>
+                <a:graphic xmlns:a="http://schemas.openxmlformats.org/drawingml/2006/main">
+                  <a:graphicData uri="http://schemas.microsoft.com/office/word/2010/wordprocessingShape">
+                    <wps:wsp>
+                      <wps:cNvSpPr/>
+                      <wps:spPr>
+                        <a:xfrm>
+                          <a:off x="0" y="0"/>
+                          <a:ext cx="1158240" cy="670560"/>
+                        </a:xfrm>
+                        <a:prstGeom prst="frame">
+                          <a:avLst/>
+                        </a:prstGeom>
+                        <a:ln>
+                          <a:solidFill>
+                            <a:schemeClr val="tx1"/>
+                          </a:solidFill>
+                        </a:ln>
+                      </wps:spPr>
+                      <wps:style>
+                        <a:lnRef idx="2">
+                          <a:schemeClr val="accent6"/>
+                        </a:lnRef>
+                        <a:fillRef idx="1">
+                          <a:schemeClr val="lt1"/>
+                        </a:fillRef>
+                        <a:effectRef idx="0">
+                          <a:schemeClr val="accent6"/>
+                        </a:effectRef>
+                        <a:fontRef idx="minor">
+                          <a:schemeClr val="dk1"/>
+                        </a:fontRef>
+                      </wps:style>
+                      <wps:bodyPr rot="0" spcFirstLastPara="0" vertOverflow="overflow" horzOverflow="overflow" vert="horz" wrap="square" lIns="91440" tIns="45720" rIns="91440" bIns="45720" numCol="1" spcCol="0" rtlCol="0" fromWordArt="0" anchor="ctr" anchorCtr="0" forceAA="0" compatLnSpc="1">
+                        <a:prstTxWarp prst="textNoShape">
+                          <a:avLst/>
+                        </a:prstTxWarp>
+                        <a:noAutofit/>
+                      </wps:bodyPr>
+                    </wps:wsp>
+                  </a:graphicData>
+                </a:graphic>
+                <wp14:sizeRelH relativeFrom="margin">
+                  <wp14:pctWidth>0</wp14:pctWidth>
+                </wp14:sizeRelH>
+                <wp14:sizeRelV relativeFrom="margin">
+                  <wp14:pctHeight>0</wp14:pctHeight>
+                </wp14:sizeRelV>
+              </wp:anchor>
+            </w:drawing>
+          </mc:Choice>
+          <mc:Fallback>
+            <w:pict>
+              <v:shape w14:anchorId="25F202F0" id="Frame 9" o:spid="_x0000_s1026" style="position:absolute;margin-left:0;margin-top:3.25pt;width:91.2pt;height:52.8pt;z-index:251674624;visibility:visible;mso-wrap-style:square;mso-width-percent:0;mso-height-percent:0;mso-wrap-distance-left:9pt;mso-wrap-distance-top:0;mso-wrap-distance-right:9pt;mso-wrap-distance-bottom:0;mso-position-horizontal:center;mso-position-horizontal-relative:margin;mso-position-vertical:absolute;mso-position-vertical-relative:text;mso-width-percent:0;mso-height-percent:0;mso-width-relative:margin;mso-height-relative:margin;v-text-anchor:middle" coordsize="1158240,670560" o:gfxdata="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" path="m,l1158240,r,670560l,670560,,xm83820,83820r,502920l1074420,586740r,-502920l83820,83820xe" fillcolor="white [3201]" strokecolor="black [3213]" strokeweight="1pt">
+                <v:stroke joinstyle="miter"/>
+                <v:path arrowok="t" o:connecttype="custom" o:connectlocs="0,0;1158240,0;1158240,670560;0,670560;0,0;83820,83820;83820,586740;1074420,586740;1074420,83820;83820,83820" o:connectangles="0,0,0,0,0,0,0,0,0,0"/>
+                <w10:wrap anchorx="margin"/>
+              </v:shape>
+            </w:pict>
+          </mc:Fallback>
+        </mc:AlternateContent>
+      </w:r>
+    </w:p>
+    <w:p>
+      <w:pPr>
+        <w:rPr>
+          <w:sz w:val="24"/>
+        </w:rPr>
+      </w:pPr>
+      <w:r>
+        <w:t>63532626626236767797</w:t>
+      </w:r>
+      <w:r>
+        <w:rPr>
+          <w:noProof/>
+        </w:rPr>
+        <mc:AlternateContent>
+          <mc:Choice Requires="wps">
+            <w:drawing>
+              <wp:anchor distT="0" distB="0" distL="114300" distR="114300" simplePos="0" relativeHeight="251681792" behindDoc="0" locked="0" layoutInCell="1" allowOverlap="1" wp14:anchorId="03B0212F" wp14:editId="16F5C957">
+                <wp:simplePos x="0" y="0"/>
+                <wp:positionH relativeFrom="column">
+                  <wp:posOffset>1577339</wp:posOffset>
+                </wp:positionH>
+                <wp:positionV relativeFrom="paragraph">
+                  <wp:posOffset>191135</wp:posOffset>
+                </wp:positionV>
+                <wp:extent cx="1592580" cy="1524000"/>
+                <wp:effectExtent l="0" t="3810" r="0" b="0"/>
+                <wp:wrapNone/>
+                <wp:docPr id="10" name="Arc 10"/>
+                <wp:cNvGraphicFramePr/>
+                <a:graphic xmlns:a="http://schemas.openxmlformats.org/drawingml/2006/main">
+                  <a:graphicData uri="http://schemas.microsoft.com/office/word/2010/wordprocessingShape">
+                    <wps:wsp>
+                      <wps:cNvSpPr/>
+                      <wps:spPr>
+                        <a:xfrm rot="16200000">
+                          <a:off x="0" y="0"/>
+                          <a:ext cx="1592580" cy="1524000"/>
+                        </a:xfrm>
+                        <a:prstGeom prst="arc">
+                          <a:avLst/>
+                        </a:prstGeom>
+                        <a:ln>
+                          <a:solidFill>
+                            <a:schemeClr val="tx1"/>
+                          </a:solidFill>
+                        </a:ln>
+                      </wps:spPr>
+                      <wps:style>
+                        <a:lnRef idx="1">
+                          <a:schemeClr val="accent1"/>
+                        </a:lnRef>
+                        <a:fillRef idx="0">
+                          <a:schemeClr val="accent1"/>
+                        </a:fillRef>
+                        <a:effectRef idx="0">
+                          <a:schemeClr val="accent1"/>
+                        </a:effectRef>
+                        <a:fontRef idx="minor">
+                          <a:schemeClr val="tx1"/>
+                        </a:fontRef>
+                      </wps:style>
+                      <wps:bodyPr rot="0" spcFirstLastPara="0" vertOverflow="overflow" horzOverflow="overflow" vert="horz" wrap="square" lIns="91440" tIns="45720" rIns="91440" bIns="45720" numCol="1" spcCol="0" rtlCol="0" fromWordArt="0" anchor="ctr" anchorCtr="0" forceAA="0" compatLnSpc="1">
+                        <a:prstTxWarp prst="textNoShape">
+                          <a:avLst/>
+                        </a:prstTxWarp>
+                        <a:noAutofit/>
+                      </wps:bodyPr>
+                    </wps:wsp>
+                  </a:graphicData>
+                </a:graphic>
+                <wp14:sizeRelH relativeFrom="margin">
+                  <wp14:pctWidth>0</wp14:pctWidth>
+                </wp14:sizeRelH>
+                <wp14:sizeRelV relativeFrom="margin">
+                  <wp14:pctHeight>0</wp14:pctHeight>
+                </wp14:sizeRelV>
+              </wp:anchor>
+            </w:drawing>
+          </mc:Choice>
+          <mc:Fallback>
+            <w:pict>
+              <v:shape w14:anchorId="05A89ADC" id="Arc 10" o:spid="_x0000_s1026" style="position:absolute;margin-left:124.2pt;margin-top:15.05pt;width:125.4pt;height:120pt;rotation:-90;z-index:251681792;visibility:visible;mso-wrap-style:square;mso-width-percent:0;mso-height-percent:0;mso-wrap-distance-left:9pt;mso-wrap-distance-top:0;mso-wrap-distance-right:9pt;mso-wrap-distance-bottom:0;mso-position-horizontal:absolute;mso-position-horizontal-relative:text;mso-position-vertical:absolute;mso-position-vertical-relative:text;mso-width-percent:0;mso-height-percent:0;mso-width-relative:margin;mso-height-relative:margin;v-text-anchor:middle" coordsize="1592580,1524000" o:gfxdata="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" path="m796290,nsc1236069,,1592580,341159,1592580,762000r-796290,l796290,xem796290,nfc1236069,,1592580,341159,1592580,762000e" filled="f" strokecolor="black [3213]" strokeweight=".5pt">
+                <v:stroke joinstyle="miter"/>
+                <v:path arrowok="t" o:connecttype="custom" o:connectlocs="796290,0;1592580,762000" o:connectangles="0,0"/>
+              </v:shape>
+            </w:pict>
+          </mc:Fallback>
+        </mc:AlternateContent>
+      </w:r>
+      <w:r>
+        <w:rPr>
+          <w:noProof/>
+        </w:rPr>
+        <mc:AlternateContent>
+          <mc:Choice Requires="wps">
+            <w:drawing>
+              <wp:anchor distT="0" distB="0" distL="114300" distR="114300" simplePos="0" relativeHeight="251678720" behindDoc="0" locked="0" layoutInCell="1" allowOverlap="1" wp14:anchorId="6E39CA19" wp14:editId="3A0B0377">
+                <wp:simplePos x="0" y="0"/>
+                <wp:positionH relativeFrom="column">
+                  <wp:posOffset>2743200</wp:posOffset>
+                </wp:positionH>
+                <wp:positionV relativeFrom="paragraph">
+                  <wp:posOffset>175895</wp:posOffset>
+                </wp:positionV>
+                <wp:extent cx="1592580" cy="1524000"/>
+                <wp:effectExtent l="0" t="0" r="26670" b="0"/>
+                <wp:wrapNone/>
+                <wp:docPr id="11" name="Arc 11"/>
+                <wp:cNvGraphicFramePr/>
+                <a:graphic xmlns:a="http://schemas.openxmlformats.org/drawingml/2006/main">
+                  <a:graphicData uri="http://schemas.microsoft.com/office/word/2010/wordprocessingShape">
+                    <wps:wsp>
+                      <wps:cNvSpPr/>
+                      <wps:spPr>
+                        <a:xfrm>
+                          <a:off x="0" y="0"/>
+                          <a:ext cx="1592580" cy="1524000"/>
+                        </a:xfrm>
+                        <a:prstGeom prst="arc">
+                          <a:avLst/>
+                        </a:prstGeom>
+                        <a:ln>
+                          <a:solidFill>
+                            <a:schemeClr val="tx1"/>
+                          </a:solidFill>
+                        </a:ln>
+                      </wps:spPr>
+                      <wps:style>
+                        <a:lnRef idx="1">
+                          <a:schemeClr val="accent1"/>
+                        </a:lnRef>
+                        <a:fillRef idx="0">
+                          <a:schemeClr val="accent1"/>
+                        </a:fillRef>
+                        <a:effectRef idx="0">
+                          <a:schemeClr val="accent1"/>
+                        </a:effectRef>
+                        <a:fontRef idx="minor">
+                          <a:schemeClr val="tx1"/>
+                        </a:fontRef>
+                      </wps:style>
+                      <wps:bodyPr rot="0" spcFirstLastPara="0" vertOverflow="overflow" horzOverflow="overflow" vert="horz" wrap="square" lIns="91440" tIns="45720" rIns="91440" bIns="45720" numCol="1" spcCol="0" rtlCol="0" fromWordArt="0" anchor="ctr" anchorCtr="0" forceAA="0" compatLnSpc="1">
+                        <a:prstTxWarp prst="textNoShape">
+                          <a:avLst/>
+                        </a:prstTxWarp>
+                        <a:noAutofit/>
+                      </wps:bodyPr>
+                    </wps:wsp>
+                  </a:graphicData>
+                </a:graphic>
+                <wp14:sizeRelH relativeFrom="margin">
+                  <wp14:pctWidth>0</wp14:pctWidth>
+                </wp14:sizeRelH>
+                <wp14:sizeRelV relativeFrom="margin">
+                  <wp14:pctHeight>0</wp14:pctHeight>
+                </wp14:sizeRelV>
+              </wp:anchor>
+            </w:drawing>
+          </mc:Choice>
+          <mc:Fallback>
+            <w:pict>
+              <v:shape w14:anchorId="63886288" id="Arc 11" o:spid="_x0000_s1026" style="position:absolute;margin-left:3in;margin-top:13.85pt;width:125.4pt;height:120pt;z-index:251678720;visibility:visible;mso-wrap-style:square;mso-width-percent:0;mso-height-percent:0;mso-wrap-distance-left:9pt;mso-wrap-distance-top:0;mso-wrap-distance-right:9pt;mso-wrap-distance-bottom:0;mso-position-horizontal:absolute;mso-position-horizontal-relative:text;mso-position-vertical:absolute;mso-position-vertical-relative:text;mso-width-percent:0;mso-height-percent:0;mso-width-relative:margin;mso-height-relative:margin;v-text-anchor:middle" coordsize="1592580,1524000" o:gfxdata="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" path="m796290,nsc1236069,,1592580,341159,1592580,762000r-796290,l796290,xem796290,nfc1236069,,1592580,341159,1592580,762000e" filled="f" strokecolor="black [3213]" strokeweight=".5pt">
+                <v:stroke joinstyle="miter"/>
+                <v:path arrowok="t" o:connecttype="custom" o:connectlocs="796290,0;1592580,762000" o:connectangles="0,0"/>
+              </v:shape>
+            </w:pict>
+          </mc:Fallback>
+        </mc:AlternateContent>
+      </w:r>
+      <w:r>
+        <w:tab/>
+      </w:r>
+      <w:r>
+        <w:tab/>
+      </w:r>
+      <w:r>
+        <w:tab/>
+      </w:r>
+      <w:r>
+        <w:tab/>
+      </w:r>
+      <w:r>
+        <w:tab/>
+      </w:r>
+      <w:r>
+        <w:t>9876509874356782980</w:t>
+      </w:r>
+    </w:p>
+    <w:p>
+      <w:r>
+        <w:rPr>
+          <w:noProof/>
+        </w:rPr>
+        <mc:AlternateContent>
+          <mc:Choice Requires="wps">
+            <w:drawing>
+              <wp:anchor distT="0" distB="0" distL="114300" distR="114300" simplePos="0" relativeHeight="251685888" behindDoc="0" locked="0" layoutInCell="1" allowOverlap="1" wp14:anchorId="69AD58DD" wp14:editId="3A36FD62">
+                <wp:simplePos x="0" y="0"/>
+                <wp:positionH relativeFrom="column">
+                  <wp:posOffset>1607819</wp:posOffset>
+                </wp:positionH>
+                <wp:positionV relativeFrom="paragraph">
+                  <wp:posOffset>7620</wp:posOffset>
+                </wp:positionV>
+                <wp:extent cx="259080" cy="83820"/>
+                <wp:effectExtent l="0" t="0" r="26670" b="30480"/>
+                <wp:wrapNone/>
+                <wp:docPr id="18" name="Straight Connector 18"/>
+                <wp:cNvGraphicFramePr/>
+                <a:graphic xmlns:a="http://schemas.openxmlformats.org/drawingml/2006/main">
+                  <a:graphicData uri="http://schemas.microsoft.com/office/word/2010/wordprocessingShape">
+                    <wps:wsp>
+                      <wps:cNvCnPr/>
+                      <wps:spPr>
+                        <a:xfrm>
+                          <a:off x="0" y="0"/>
+                          <a:ext cx="259080" cy="83820"/>
+                        </a:xfrm>
+                        <a:prstGeom prst="line">
+                          <a:avLst/>
+                        </a:prstGeom>
+                      </wps:spPr>
+                      <wps:style>
+                        <a:lnRef idx="1">
+                          <a:schemeClr val="dk1"/>
+                        </a:lnRef>
+                        <a:fillRef idx="0">
+                          <a:schemeClr val="dk1"/>
+                        </a:fillRef>
+                        <a:effectRef idx="0">
+                          <a:schemeClr val="dk1"/>
+                        </a:effectRef>
+                        <a:fontRef idx="minor">
+                          <a:schemeClr val="tx1"/>
+                        </a:fontRef>
+                      </wps:style>
+                      <wps:bodyPr/>
+                    </wps:wsp>
+                  </a:graphicData>
+                </a:graphic>
+                <wp14:sizeRelH relativeFrom="margin">
+                  <wp14:pctWidth>0</wp14:pctWidth>
+                </wp14:sizeRelH>
+                <wp14:sizeRelV relativeFrom="margin">
+                  <wp14:pctHeight>0</wp14:pctHeight>
+                </wp14:sizeRelV>
+              </wp:anchor>
+            </w:drawing>
+          </mc:Choice>
+          <mc:Fallback>
+            <w:pict>
+              <v:line w14:anchorId="3325D964" id="Straight Connector 18" o:spid="_x0000_s1026" style="position:absolute;z-index:251685888;visibility:visible;mso-wrap-style:square;mso-width-percent:0;mso-height-percent:0;mso-wrap-distance-left:9pt;mso-wrap-distance-top:0;mso-wrap-distance-right:9pt;mso-wrap-distance-bottom:0;mso-position-horizontal:absolute;mso-position-horizontal-relative:text;mso-position-vertical:absolute;mso-position-vertical-relative:text;mso-width-percent:0;mso-height-percent:0;mso-width-relative:margin;mso-height-relative:margin" from="126.6pt,.6pt" to="147pt,7.2pt" o:gfxdata="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" strokecolor="black [3200]" strokeweight=".5pt">
+                <v:stroke joinstyle="miter"/>
+              </v:line>
+            </w:pict>
+          </mc:Fallback>
+        </mc:AlternateContent>
+      </w:r>
+      <w:r>
+        <w:tab/>
+      </w:r>
+      <w:r>
+        <w:tab/>
+      </w:r>
+      <w:r>
+        <w:tab/>
+      </w:r>
+      <w:r>
+        <w:tab/>
+      </w:r>
+      <w:r>
+        <w:tab/>
+      </w:r>
+      <w:r>
+        <w:tab/>
+      </w:r>
+      <w:r>
+        <w:tab/>
+      </w:r>
+      <w:r>
+        <w:tab/>
+      </w:r>
+    </w:p>
+    <w:p>
+      <w:r>
+        <w:rPr>
+          <w:noProof/>
+        </w:rPr>
+        <mc:AlternateContent>
+          <mc:Choice Requires="wps">
+            <w:drawing>
+              <wp:anchor distT="0" distB="0" distL="114300" distR="114300" simplePos="0" relativeHeight="251680768" behindDoc="0" locked="0" layoutInCell="1" allowOverlap="1" wp14:anchorId="5390B2BD" wp14:editId="7125D393">
+                <wp:simplePos x="0" y="0"/>
+                <wp:positionH relativeFrom="column">
+                  <wp:posOffset>1604010</wp:posOffset>
+                </wp:positionH>
+                <wp:positionV relativeFrom="paragraph">
+                  <wp:posOffset>278765</wp:posOffset>
+                </wp:positionV>
+                <wp:extent cx="1592580" cy="1524000"/>
+                <wp:effectExtent l="0" t="0" r="0" b="19050"/>
+                <wp:wrapNone/>
+                <wp:docPr id="12" name="Arc 12"/>
+                <wp:cNvGraphicFramePr/>
+                <a:graphic xmlns:a="http://schemas.openxmlformats.org/drawingml/2006/main">
+                  <a:graphicData uri="http://schemas.microsoft.com/office/word/2010/wordprocessingShape">
+                    <wps:wsp>
+                      <wps:cNvSpPr/>
+                      <wps:spPr>
+                        <a:xfrm rot="10800000">
+                          <a:off x="0" y="0"/>
+                          <a:ext cx="1592580" cy="1524000"/>
+                        </a:xfrm>
+                        <a:prstGeom prst="arc">
+                          <a:avLst/>
+                        </a:prstGeom>
+                        <a:ln>
+                          <a:solidFill>
+                            <a:schemeClr val="tx1"/>
+                          </a:solidFill>
+                        </a:ln>
+                      </wps:spPr>
+                      <wps:style>
+                        <a:lnRef idx="1">
+                          <a:schemeClr val="accent1"/>
+                        </a:lnRef>
+                        <a:fillRef idx="0">
+                          <a:schemeClr val="accent1"/>
+                        </a:fillRef>
+                        <a:effectRef idx="0">
+                          <a:schemeClr val="accent1"/>
+                        </a:effectRef>
+                        <a:fontRef idx="minor">
+                          <a:schemeClr val="tx1"/>
+                        </a:fontRef>
+                      </wps:style>
+                      <wps:bodyPr rot="0" spcFirstLastPara="0" vertOverflow="overflow" horzOverflow="overflow" vert="horz" wrap="square" lIns="91440" tIns="45720" rIns="91440" bIns="45720" numCol="1" spcCol="0" rtlCol="0" fromWordArt="0" anchor="ctr" anchorCtr="0" forceAA="0" compatLnSpc="1">
+                        <a:prstTxWarp prst="textNoShape">
+                          <a:avLst/>
+                        </a:prstTxWarp>
+                        <a:noAutofit/>
+                      </wps:bodyPr>
+                    </wps:wsp>
+                  </a:graphicData>
+                </a:graphic>
+                <wp14:sizeRelH relativeFrom="margin">
+                  <wp14:pctWidth>0</wp14:pctWidth>
+                </wp14:sizeRelH>
+                <wp14:sizeRelV relativeFrom="margin">
+                  <wp14:pctHeight>0</wp14:pctHeight>
+                </wp14:sizeRelV>
+              </wp:anchor>
+            </w:drawing>
+          </mc:Choice>
+          <mc:Fallback>
+            <w:pict>
+              <v:shape w14:anchorId="7B554119" id="Arc 12" o:spid="_x0000_s1026" style="position:absolute;margin-left:126.3pt;margin-top:21.95pt;width:125.4pt;height:120pt;rotation:180;z-index:251680768;visibility:visible;mso-wrap-style:square;mso-width-percent:0;mso-height-percent:0;mso-wrap-distance-left:9pt;mso-wrap-distance-top:0;mso-wrap-distance-right:9pt;mso-wrap-distance-bottom:0;mso-position-horizontal:absolute;mso-position-horizontal-relative:text;mso-position-vertical:absolute;mso-position-vertical-relative:text;mso-width-percent:0;mso-height-percent:0;mso-width-relative:margin;mso-height-relative:margin;v-text-anchor:middle" coordsize="1592580,1524000" o:gfxdata="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" path="m796290,nsc1236069,,1592580,341159,1592580,762000r-796290,l796290,xem796290,nfc1236069,,1592580,341159,1592580,762000e" filled="f" strokecolor="black [3213]" strokeweight=".5pt">
+                <v:stroke joinstyle="miter"/>
+                <v:path arrowok="t" o:connecttype="custom" o:connectlocs="796290,0;1592580,762000" o:connectangles="0,0"/>
+              </v:shape>
+            </w:pict>
+          </mc:Fallback>
+        </mc:AlternateContent>
+      </w:r>
+      <w:r>
+        <w:rPr>
+          <w:noProof/>
+        </w:rPr>
+        <mc:AlternateContent>
+          <mc:Choice Requires="wps">
+            <w:drawing>
+              <wp:anchor distT="0" distB="0" distL="114300" distR="114300" simplePos="0" relativeHeight="251679744" behindDoc="0" locked="0" layoutInCell="1" allowOverlap="1" wp14:anchorId="5332A337" wp14:editId="58AC55B6">
+                <wp:simplePos x="0" y="0"/>
+                <wp:positionH relativeFrom="column">
+                  <wp:posOffset>2727960</wp:posOffset>
+                </wp:positionH>
+                <wp:positionV relativeFrom="paragraph">
+                  <wp:posOffset>229235</wp:posOffset>
+                </wp:positionV>
+                <wp:extent cx="1592580" cy="1524000"/>
+                <wp:effectExtent l="0" t="0" r="22860" b="22860"/>
+                <wp:wrapNone/>
+                <wp:docPr id="13" name="Arc 13"/>
+                <wp:cNvGraphicFramePr/>
+                <a:graphic xmlns:a="http://schemas.openxmlformats.org/drawingml/2006/main">
+                  <a:graphicData uri="http://schemas.microsoft.com/office/word/2010/wordprocessingShape">
+                    <wps:wsp>
+                      <wps:cNvSpPr/>
+                      <wps:spPr>
+                        <a:xfrm rot="5400000">
+                          <a:off x="0" y="0"/>
+                          <a:ext cx="1592580" cy="1524000"/>
+                        </a:xfrm>
+                        <a:prstGeom prst="arc">
+                          <a:avLst/>
+                        </a:prstGeom>
+                        <a:ln>
+                          <a:solidFill>
+                            <a:schemeClr val="tx1"/>
+                          </a:solidFill>
+                        </a:ln>
+                      </wps:spPr>
+                      <wps:style>
+                        <a:lnRef idx="1">
+                          <a:schemeClr val="accent1"/>
+                        </a:lnRef>
+                        <a:fillRef idx="0">
+                          <a:schemeClr val="accent1"/>
+                        </a:fillRef>
+                        <a:effectRef idx="0">
+                          <a:schemeClr val="accent1"/>
+                        </a:effectRef>
+                        <a:fontRef idx="minor">
+                          <a:schemeClr val="tx1"/>
+                        </a:fontRef>
+                      </wps:style>
+                      <wps:bodyPr rot="0" spcFirstLastPara="0" vertOverflow="overflow" horzOverflow="overflow" vert="horz" wrap="square" lIns="91440" tIns="45720" rIns="91440" bIns="45720" numCol="1" spcCol="0" rtlCol="0" fromWordArt="0" anchor="ctr" anchorCtr="0" forceAA="0" compatLnSpc="1">
+                        <a:prstTxWarp prst="textNoShape">
+                          <a:avLst/>
+                        </a:prstTxWarp>
+                        <a:noAutofit/>
+                      </wps:bodyPr>
+                    </wps:wsp>
+                  </a:graphicData>
+                </a:graphic>
+                <wp14:sizeRelH relativeFrom="margin">
+                  <wp14:pctWidth>0</wp14:pctWidth>
+                </wp14:sizeRelH>
+                <wp14:sizeRelV relativeFrom="margin">
+                  <wp14:pctHeight>0</wp14:pctHeight>
+                </wp14:sizeRelV>
+              </wp:anchor>
+            </w:drawing>
+          </mc:Choice>
+          <mc:Fallback>
+            <w:pict>
+              <v:shape w14:anchorId="014B016B" id="Arc 13" o:spid="_x0000_s1026" style="position:absolute;margin-left:214.8pt;margin-top:18.05pt;width:125.4pt;height:120pt;rotation:90;z-index:251679744;visibility:visible;mso-wrap-style:square;mso-width-percent:0;mso-height-percent:0;mso-wrap-distance-left:9pt;mso-wrap-distance-top:0;mso-wrap-distance-right:9pt;mso-wrap-distance-bottom:0;mso-position-horizontal:absolute;mso-position-horizontal-relative:text;mso-position-vertical:absolute;mso-position-vertical-relative:text;mso-width-percent:0;mso-height-percent:0;mso-width-relative:margin;mso-height-relative:margin;v-text-anchor:middle" coordsize="1592580,1524000" o:gfxdata="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" path="m796290,nsc1236069,,1592580,341159,1592580,762000r-796290,l796290,xem796290,nfc1236069,,1592580,341159,1592580,762000e" filled="f" strokecolor="black [3213]" strokeweight=".5pt">
+                <v:stroke joinstyle="miter"/>
+                <v:path arrowok="t" o:connecttype="custom" o:connectlocs="796290,0;1592580,762000" o:connectangles="0,0"/>
+              </v:shape>
+            </w:pict>
+          </mc:Fallback>
+        </mc:AlternateContent>
+      </w:r>
+      <w:r>
+        <w:t>4568996324569856325</w:t>
+      </w:r>
+    </w:p>
+    <w:p>
+      <w:r>
+        <w:rPr>
+          <w:noProof/>
+          <w:sz w:val="24"/>
+        </w:rPr>
+        <mc:AlternateContent>
+          <mc:Choice Requires="wps">
+            <w:drawing>
+              <wp:anchor distT="0" distB="0" distL="114300" distR="114300" simplePos="0" relativeHeight="251677696" behindDoc="0" locked="0" layoutInCell="1" allowOverlap="1" wp14:anchorId="66611410" wp14:editId="354B87B3">
+                <wp:simplePos x="0" y="0"/>
+                <wp:positionH relativeFrom="margin">
+                  <wp:posOffset>1043940</wp:posOffset>
+                </wp:positionH>
+                <wp:positionV relativeFrom="paragraph">
+                  <wp:posOffset>102235</wp:posOffset>
+                </wp:positionV>
+                <wp:extent cx="1127760" cy="640080"/>
+                <wp:effectExtent l="0" t="0" r="15240" b="26670"/>
+                <wp:wrapNone/>
+                <wp:docPr id="14" name="Frame 14"/>
+                <wp:cNvGraphicFramePr/>
+                <a:graphic xmlns:a="http://schemas.openxmlformats.org/drawingml/2006/main">
+                  <a:graphicData uri="http://schemas.microsoft.com/office/word/2010/wordprocessingShape">
+                    <wps:wsp>
+                      <wps:cNvSpPr/>
+                      <wps:spPr>
+                        <a:xfrm>
+                          <a:off x="0" y="0"/>
+                          <a:ext cx="1127760" cy="640080"/>
+                        </a:xfrm>
+                        <a:prstGeom prst="frame">
+                          <a:avLst/>
+                        </a:prstGeom>
+                        <a:ln>
+                          <a:solidFill>
+                            <a:schemeClr val="tx1"/>
+                          </a:solidFill>
+                        </a:ln>
+                      </wps:spPr>
+                      <wps:style>
+                        <a:lnRef idx="2">
+                          <a:schemeClr val="accent6"/>
+                        </a:lnRef>
+                        <a:fillRef idx="1">
+                          <a:schemeClr val="lt1"/>
+                        </a:fillRef>
+                        <a:effectRef idx="0">
+                          <a:schemeClr val="accent6"/>
+                        </a:effectRef>
+                        <a:fontRef idx="minor">
+                          <a:schemeClr val="dk1"/>
+                        </a:fontRef>
+                      </wps:style>
+                      <wps:bodyPr rot="0" spcFirstLastPara="0" vertOverflow="overflow" horzOverflow="overflow" vert="horz" wrap="square" lIns="91440" tIns="45720" rIns="91440" bIns="45720" numCol="1" spcCol="0" rtlCol="0" fromWordArt="0" anchor="ctr" anchorCtr="0" forceAA="0" compatLnSpc="1">
+                        <a:prstTxWarp prst="textNoShape">
+                          <a:avLst/>
+                        </a:prstTxWarp>
+                        <a:noAutofit/>
+                      </wps:bodyPr>
+                    </wps:wsp>
+                  </a:graphicData>
+                </a:graphic>
+                <wp14:sizeRelH relativeFrom="margin">
+                  <wp14:pctWidth>0</wp14:pctWidth>
+                </wp14:sizeRelH>
+                <wp14:sizeRelV relativeFrom="margin">
+                  <wp14:pctHeight>0</wp14:pctHeight>
+                </wp14:sizeRelV>
+              </wp:anchor>
+            </w:drawing>
+          </mc:Choice>
+          <mc:Fallback>
+            <w:pict>
+              <v:shape w14:anchorId="638E40EA" id="Frame 14" o:spid="_x0000_s1026" style="position:absolute;margin-left:82.2pt;margin-top:8.05pt;width:88.8pt;height:50.4pt;z-index:251677696;visibility:visible;mso-wrap-style:square;mso-width-percent:0;mso-height-percent:0;mso-wrap-distance-left:9pt;mso-wrap-distance-top:0;mso-wrap-distance-right:9pt;mso-wrap-distance-bottom:0;mso-position-horizontal:absolute;mso-position-horizontal-relative:margin;mso-position-vertical:absolute;mso-position-vertical-relative:text;mso-width-percent:0;mso-height-percent:0;mso-width-relative:margin;mso-height-relative:margin;v-text-anchor:middle" coordsize="1127760,640080" o:gfxdata="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" path="m,l1127760,r,640080l,640080,,xm80010,80010r,480060l1047750,560070r,-480060l80010,80010xe" fillcolor="white [3201]" strokecolor="black [3213]" strokeweight="1pt">
+                <v:stroke joinstyle="miter"/>
+                <v:path arrowok="t" o:connecttype="custom" o:connectlocs="0,0;1127760,0;1127760,640080;0,640080;0,0;80010,80010;80010,560070;1047750,560070;1047750,80010;80010,80010" o:connectangles="0,0,0,0,0,0,0,0,0,0"/>
+                <w10:wrap anchorx="margin"/>
+              </v:shape>
+            </w:pict>
+          </mc:Fallback>
+        </mc:AlternateContent>
+      </w:r>
+      <w:r>
+        <w:rPr>
+          <w:noProof/>
+          <w:sz w:val="24"/>
+        </w:rPr>
+        <mc:AlternateContent>
+          <mc:Choice Requires="wps">
+            <w:drawing>
+              <wp:anchor distT="0" distB="0" distL="114300" distR="114300" simplePos="0" relativeHeight="251675648" behindDoc="0" locked="0" layoutInCell="1" allowOverlap="1" wp14:anchorId="2DA1A85C" wp14:editId="2DC48C18">
+                <wp:simplePos x="0" y="0"/>
+                <wp:positionH relativeFrom="margin">
+                  <wp:posOffset>3802380</wp:posOffset>
+                </wp:positionH>
+                <wp:positionV relativeFrom="paragraph">
+                  <wp:posOffset>68580</wp:posOffset>
+                </wp:positionV>
+                <wp:extent cx="1127760" cy="640080"/>
+                <wp:effectExtent l="0" t="0" r="15240" b="26670"/>
+                <wp:wrapNone/>
+                <wp:docPr id="15" name="Frame 15"/>
+                <wp:cNvGraphicFramePr/>
+                <a:graphic xmlns:a="http://schemas.openxmlformats.org/drawingml/2006/main">
+                  <a:graphicData uri="http://schemas.microsoft.com/office/word/2010/wordprocessingShape">
+                    <wps:wsp>
+                      <wps:cNvSpPr/>
+                      <wps:spPr>
+                        <a:xfrm>
+                          <a:off x="0" y="0"/>
+                          <a:ext cx="1127760" cy="640080"/>
+                        </a:xfrm>
+                        <a:prstGeom prst="frame">
+                          <a:avLst/>
+                        </a:prstGeom>
+                        <a:ln>
+                          <a:solidFill>
+                            <a:schemeClr val="tx1"/>
+                          </a:solidFill>
+                        </a:ln>
+                      </wps:spPr>
+                      <wps:style>
+                        <a:lnRef idx="2">
+                          <a:schemeClr val="accent6"/>
+                        </a:lnRef>
+                        <a:fillRef idx="1">
+                          <a:schemeClr val="lt1"/>
+                        </a:fillRef>
+                        <a:effectRef idx="0">
+                          <a:schemeClr val="accent6"/>
+                        </a:effectRef>
+                        <a:fontRef idx="minor">
+                          <a:schemeClr val="dk1"/>
+                        </a:fontRef>
+                      </wps:style>
+                      <wps:bodyPr rot="0" spcFirstLastPara="0" vertOverflow="overflow" horzOverflow="overflow" vert="horz" wrap="square" lIns="91440" tIns="45720" rIns="91440" bIns="45720" numCol="1" spcCol="0" rtlCol="0" fromWordArt="0" anchor="ctr" anchorCtr="0" forceAA="0" compatLnSpc="1">
+                        <a:prstTxWarp prst="textNoShape">
+                          <a:avLst/>
+                        </a:prstTxWarp>
+                        <a:noAutofit/>
+                      </wps:bodyPr>
+                    </wps:wsp>
+                  </a:graphicData>
+                </a:graphic>
+                <wp14:sizeRelH relativeFrom="margin">
+                  <wp14:pctWidth>0</wp14:pctWidth>
+                </wp14:sizeRelH>
+                <wp14:sizeRelV relativeFrom="margin">
+                  <wp14:pctHeight>0</wp14:pctHeight>
+                </wp14:sizeRelV>
+              </wp:anchor>
+            </w:drawing>
+          </mc:Choice>
+          <mc:Fallback>
+            <w:pict>
+              <v:shape w14:anchorId="3F3493CB" id="Frame 15" o:spid="_x0000_s1026" style="position:absolute;margin-left:299.4pt;margin-top:5.4pt;width:88.8pt;height:50.4pt;z-index:251675648;visibility:visible;mso-wrap-style:square;mso-width-percent:0;mso-height-percent:0;mso-wrap-distance-left:9pt;mso-wrap-distance-top:0;mso-wrap-distance-right:9pt;mso-wrap-distance-bottom:0;mso-position-horizontal:absolute;mso-position-horizontal-relative:margin;mso-position-vertical:absolute;mso-position-vertical-relative:text;mso-width-percent:0;mso-height-percent:0;mso-width-relative:margin;mso-height-relative:margin;v-text-anchor:middle" coordsize="1127760,640080" o:gfxdata="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" path="m,l1127760,r,640080l,640080,,xm80010,80010r,480060l1047750,560070r,-480060l80010,80010xe" fillcolor="white [3201]" strokecolor="black [3213]" strokeweight="1pt">
+                <v:stroke joinstyle="miter"/>
+                <v:path arrowok="t" o:connecttype="custom" o:connectlocs="0,0;1127760,0;1127760,640080;0,640080;0,0;80010,80010;80010,560070;1047750,560070;1047750,80010;80010,80010" o:connectangles="0,0,0,0,0,0,0,0,0,0"/>
+                <w10:wrap anchorx="margin"/>
+              </v:shape>
+            </w:pict>
+          </mc:Fallback>
+        </mc:AlternateContent>
+      </w:r>
+    </w:p>
+    <w:p>
+      <w:r>
+        <w:rPr>
+          <w:noProof/>
+          <w:sz w:val="24"/>
+        </w:rPr>
+        <mc:AlternateContent>
+          <mc:Choice Requires="wps">
+            <w:drawing>
+              <wp:anchor distT="0" distB="0" distL="114300" distR="114300" simplePos="0" relativeHeight="251676672" behindDoc="0" locked="0" layoutInCell="1" allowOverlap="1" wp14:anchorId="683F30CF" wp14:editId="5B4068F6">
+                <wp:simplePos x="0" y="0"/>
+                <wp:positionH relativeFrom="margin">
+                  <wp:align>center</wp:align>
+                </wp:positionH>
+                <wp:positionV relativeFrom="paragraph">
+                  <wp:posOffset>938530</wp:posOffset>
+                </wp:positionV>
+                <wp:extent cx="1127760" cy="640080"/>
+                <wp:effectExtent l="0" t="0" r="15240" b="26670"/>
+                <wp:wrapNone/>
+                <wp:docPr id="16" name="Frame 16"/>
+                <wp:cNvGraphicFramePr/>
+                <a:graphic xmlns:a="http://schemas.openxmlformats.org/drawingml/2006/main">
+                  <a:graphicData uri="http://schemas.microsoft.com/office/word/2010/wordprocessingShape">
+                    <wps:wsp>
+                      <wps:cNvSpPr/>
+                      <wps:spPr>
+                        <a:xfrm>
+                          <a:off x="0" y="0"/>
+                          <a:ext cx="1127760" cy="640080"/>
+                        </a:xfrm>
+                        <a:prstGeom prst="frame">
+                          <a:avLst/>
+                        </a:prstGeom>
+                        <a:ln>
+                          <a:solidFill>
+                            <a:schemeClr val="tx1"/>
+                          </a:solidFill>
+                        </a:ln>
+                      </wps:spPr>
+                      <wps:style>
+                        <a:lnRef idx="2">
+                          <a:schemeClr val="accent6"/>
+                        </a:lnRef>
+                        <a:fillRef idx="1">
+                          <a:schemeClr val="lt1"/>
+                        </a:fillRef>
+                        <a:effectRef idx="0">
+                          <a:schemeClr val="accent6"/>
+                        </a:effectRef>
+                        <a:fontRef idx="minor">
+                          <a:schemeClr val="dk1"/>
+                        </a:fontRef>
+                      </wps:style>
+                      <wps:bodyPr rot="0" spcFirstLastPara="0" vertOverflow="overflow" horzOverflow="overflow" vert="horz" wrap="square" lIns="91440" tIns="45720" rIns="91440" bIns="45720" numCol="1" spcCol="0" rtlCol="0" fromWordArt="0" anchor="ctr" anchorCtr="0" forceAA="0" compatLnSpc="1">
+                        <a:prstTxWarp prst="textNoShape">
+                          <a:avLst/>
+                        </a:prstTxWarp>
+                        <a:noAutofit/>
+                      </wps:bodyPr>
+                    </wps:wsp>
+                  </a:graphicData>
+                </a:graphic>
+                <wp14:sizeRelH relativeFrom="margin">
+                  <wp14:pctWidth>0</wp14:pctWidth>
+                </wp14:sizeRelH>
+                <wp14:sizeRelV relativeFrom="margin">
+                  <wp14:pctHeight>0</wp14:pctHeight>
+                </wp14:sizeRelV>
+              </wp:anchor>
+            </w:drawing>
+          </mc:Choice>
+          <mc:Fallback>
+            <w:pict>
+              <v:shape w14:anchorId="69012A30" id="Frame 16" o:spid="_x0000_s1026" style="position:absolute;margin-left:0;margin-top:73.9pt;width:88.8pt;height:50.4pt;z-index:251676672;visibility:visible;mso-wrap-style:square;mso-width-percent:0;mso-height-percent:0;mso-wrap-distance-left:9pt;mso-wrap-distance-top:0;mso-wrap-distance-right:9pt;mso-wrap-distance-bottom:0;mso-position-horizontal:center;mso-position-horizontal-relative:margin;mso-position-vertical:absolute;mso-position-vertical-relative:text;mso-width-percent:0;mso-height-percent:0;mso-width-relative:margin;mso-height-relative:margin;v-text-anchor:middle" coordsize="1127760,640080" o:gfxdata="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" path="m,l1127760,r,640080l,640080,,xm80010,80010r,480060l1047750,560070r,-480060l80010,80010xe" fillcolor="white [3201]" strokecolor="black [3213]" strokeweight="1pt">
+                <v:stroke joinstyle="miter"/>
+                <v:path arrowok="t" o:connecttype="custom" o:connectlocs="0,0;1127760,0;1127760,640080;0,640080;0,0;80010,80010;80010,560070;1047750,560070;1047750,80010;80010,80010" o:connectangles="0,0,0,0,0,0,0,0,0,0"/>
+                <w10:wrap anchorx="margin"/>
+              </v:shape>
+            </w:pict>
+          </mc:Fallback>
+        </mc:AlternateContent>
+      </w:r>
+      <w:r>
+        <w:tab/>
+      </w:r>
+      <w:r>
+        <w:tab/>
+      </w:r>
+      <w:r>
+        <w:tab/>
+      </w:r>
+      <w:r>
+        <w:tab/>
+      </w:r>
+      <w:r>
+        <w:tab/>
+      </w:r>
+      <w:r>
+        <w:tab/>
+        <w:t>CLUSTER</w:t>
+      </w:r>
+      <w:r>
+        <w:tab/>
+      </w:r>
+      <w:r>
+        <w:tab/>
+      </w:r>
+    </w:p>
+    <w:p>
+      <w:r>
+        <w:tab/>
+      </w:r>
+      <w:r>
+        <w:tab/>
+      </w:r>
+      <w:r>
+        <w:tab/>
+      </w:r>
+      <w:r>
+        <w:tab/>
+      </w:r>
+      <w:r>
+        <w:tab/>
+      </w:r>
+      <w:r>
+        <w:tab/>
+      </w:r>
+      <w:r>
+        <w:tab/>
+      </w:r>
+      <w:r>
+        <w:tab/>
+      </w:r>
+      <w:r>
+        <w:tab/>
+        <w:t xml:space="preserve">            </w:t>
+      </w:r>
+    </w:p>
+    <w:p>
+      <w:pPr>
+        <w:ind w:left="6480"/>
+      </w:pPr>
+      <w:r>
+        <w:t xml:space="preserve">      -4987654569823780987</w:t>
+      </w:r>
+    </w:p>
+    <w:p>
+      <w:pPr>
+        <w:ind w:left="3600" w:firstLine="720"/>
+      </w:pPr>
+      <w:r>
+        <w:rPr>
+          <w:noProof/>
+        </w:rPr>
+        <mc:AlternateContent>
+          <mc:Choice Requires="wps">
+            <w:drawing>
+              <wp:anchor distT="0" distB="0" distL="114300" distR="114300" simplePos="0" relativeHeight="251683840" behindDoc="0" locked="0" layoutInCell="1" allowOverlap="1" wp14:anchorId="2CC6C2F9" wp14:editId="603285B9">
+                <wp:simplePos x="0" y="0"/>
+                <wp:positionH relativeFrom="column">
+                  <wp:posOffset>3939540</wp:posOffset>
+                </wp:positionH>
+                <wp:positionV relativeFrom="paragraph">
+                  <wp:posOffset>241935</wp:posOffset>
+                </wp:positionV>
+                <wp:extent cx="259080" cy="83820"/>
+                <wp:effectExtent l="0" t="0" r="26670" b="30480"/>
+                <wp:wrapNone/>
+                <wp:docPr id="17" name="Straight Connector 17"/>
+                <wp:cNvGraphicFramePr/>
+                <a:graphic xmlns:a="http://schemas.openxmlformats.org/drawingml/2006/main">
+                  <a:graphicData uri="http://schemas.microsoft.com/office/word/2010/wordprocessingShape">
+                    <wps:wsp>
+                      <wps:cNvCnPr/>
+                      <wps:spPr>
+                        <a:xfrm>
+                          <a:off x="0" y="0"/>
+                          <a:ext cx="259080" cy="83820"/>
+                        </a:xfrm>
+                        <a:prstGeom prst="line">
+                          <a:avLst/>
+                        </a:prstGeom>
+                      </wps:spPr>
+                      <wps:style>
+                        <a:lnRef idx="1">
+                          <a:schemeClr val="dk1"/>
+                        </a:lnRef>
+                        <a:fillRef idx="0">
+                          <a:schemeClr val="dk1"/>
+                        </a:fillRef>
+                        <a:effectRef idx="0">
+                          <a:schemeClr val="dk1"/>
+                        </a:effectRef>
+                        <a:fontRef idx="minor">
+                          <a:schemeClr val="tx1"/>
+                        </a:fontRef>
+                      </wps:style>
+                      <wps:bodyPr/>
+                    </wps:wsp>
+                  </a:graphicData>
+                </a:graphic>
+                <wp14:sizeRelH relativeFrom="margin">
+                  <wp14:pctWidth>0</wp14:pctWidth>
+                </wp14:sizeRelH>
+                <wp14:sizeRelV relativeFrom="margin">
+                  <wp14:pctHeight>0</wp14:pctHeight>
+                </wp14:sizeRelV>
+              </wp:anchor>
+            </w:drawing>
+          </mc:Choice>
+          <mc:Fallback>
+            <w:pict>
+              <v:line w14:anchorId="1BEA13D7" id="Straight Connector 17" o:spid="_x0000_s1026" style="position:absolute;z-index:251683840;visibility:visible;mso-wrap-style:square;mso-width-percent:0;mso-height-percent:0;mso-wrap-distance-left:9pt;mso-wrap-distance-top:0;mso-wrap-distance-right:9pt;mso-wrap-distance-bottom:0;mso-position-horizontal:absolute;mso-position-horizontal-relative:text;mso-position-vertical:absolute;mso-position-vertical-relative:text;mso-width-percent:0;mso-height-percent:0;mso-width-relative:margin;mso-height-relative:margin" from="310.2pt,19.05pt" to="330.6pt,25.65pt" o:gfxdata="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" strokecolor="black [3200]" strokeweight=".5pt">
+                <v:stroke joinstyle="miter"/>
+              </v:line>
+            </w:pict>
+          </mc:Fallback>
+        </mc:AlternateContent>
+      </w:r>
+    </w:p>
+    <w:p>
+      <w:r>
+        <w:tab/>
+      </w:r>
+      <w:r>
+        <w:tab/>
+      </w:r>
+      <w:r>
+        <w:tab/>
+      </w:r>
+      <w:r>
+        <w:tab/>
+      </w:r>
+      <w:r>
+        <w:tab/>
+      </w:r>
+      <w:r>
+        <w:tab/>
+      </w:r>
+      <w:r>
+        <w:tab/>
+      </w:r>
+      <w:r>
+        <w:tab/>
+      </w:r>
+      <w:r>
+        <w:tab/>
+        <w:t>-</w:t>
+      </w:r>
+      <w:r>
+        <w:t>2345253654564755890</w:t>
+      </w:r>
+    </w:p>
+    <w:p>
+      <w:r>
+        <w:tab/>
+      </w:r>
+      <w:r>
+        <w:tab/>
+      </w:r>
+      <w:r>
+        <w:tab/>
+      </w:r>
+      <w:r>
+        <w:tab/>
+      </w:r>
+      <w:r>
+        <w:tab/>
+      </w:r>
+      <w:r>
+        <w:tab/>
+      </w:r>
+      <w:r>
+        <w:tab/>
+      </w:r>
+      <w:r>
+        <w:tab/>
+        <w:t>0</w:t>
+      </w:r>
+    </w:p>
+    <w:p/>
+    <w:p>
       <w:bookmarkStart w:id="0" w:name="_GoBack"/>
       <w:bookmarkEnd w:id="0"/>
     </w:p>
-    <w:p/>
     <w:sectPr>
       <w:pgSz w:w="12240" w:h="15840"/>
-      <w:pgMar w:top="1440" w:right="1440" w:bottom="1440" w:left="1440" w:header="720" w:footer="720" w:gutter="0"/>
+      <w:pgMar w:top="1440" w:right="1440" w:bottom="990" w:left="1440" w:header="720" w:footer="720" w:gutter="0"/>
       <w:cols w:space="720"/>
       <w:docGrid w:linePitch="360"/>
     </w:sectPr>
@@ -1100,7 +2534,7 @@
   <w:abstractNum w:abstractNumId="0" w15:restartNumberingAfterBreak="0">
     <w:nsid w:val="03076214"/>
     <w:multiLevelType w:val="hybridMultilevel"/>
-    <w:tmpl w:val="352C220A"/>
+    <w:tmpl w:val="45288278"/>
     <w:lvl w:ilvl="0" w:tplc="0409000F">
       <w:start w:val="1"/>
       <w:numFmt w:val="decimal"/>
@@ -1273,6 +2707,205 @@
     <w:nsid w:val="489076FC"/>
     <w:multiLevelType w:val="hybridMultilevel"/>
     <w:tmpl w:val="56A42C3C"/>
+    <w:lvl w:ilvl="0" w:tplc="04090001">
+      <w:start w:val="1"/>
+      <w:numFmt w:val="bullet"/>
+      <w:lvlText w:val=""/>
+      <w:lvlJc w:val="left"/>
+      <w:pPr>
+        <w:ind w:left="1080" w:hanging="360"/>
+      </w:pPr>
+      <w:rPr>
+        <w:rFonts w:ascii="Symbol" w:hAnsi="Symbol" w:hint="default"/>
+      </w:rPr>
+    </w:lvl>
+    <w:lvl w:ilvl="1" w:tplc="04090003" w:tentative="1">
+      <w:start w:val="1"/>
+      <w:numFmt w:val="bullet"/>
+      <w:lvlText w:val="o"/>
+      <w:lvlJc w:val="left"/>
+      <w:pPr>
+        <w:ind w:left="1800" w:hanging="360"/>
+      </w:pPr>
+      <w:rPr>
+        <w:rFonts w:ascii="Courier New" w:hAnsi="Courier New" w:cs="Courier New" w:hint="default"/>
+      </w:rPr>
+    </w:lvl>
+    <w:lvl w:ilvl="2" w:tplc="04090005" w:tentative="1">
+      <w:start w:val="1"/>
+      <w:numFmt w:val="bullet"/>
+      <w:lvlText w:val=""/>
+      <w:lvlJc w:val="left"/>
+      <w:pPr>
+        <w:ind w:left="2520" w:hanging="360"/>
+      </w:pPr>
+      <w:rPr>
+        <w:rFonts w:ascii="Wingdings" w:hAnsi="Wingdings" w:hint="default"/>
+      </w:rPr>
+    </w:lvl>
+    <w:lvl w:ilvl="3" w:tplc="04090001" w:tentative="1">
+      <w:start w:val="1"/>
+      <w:numFmt w:val="bullet"/>
+      <w:lvlText w:val=""/>
+      <w:lvlJc w:val="left"/>
+      <w:pPr>
+        <w:ind w:left="3240" w:hanging="360"/>
+      </w:pPr>
+      <w:rPr>
+        <w:rFonts w:ascii="Symbol" w:hAnsi="Symbol" w:hint="default"/>
+      </w:rPr>
+    </w:lvl>
+    <w:lvl w:ilvl="4" w:tplc="04090003" w:tentative="1">
+      <w:start w:val="1"/>
+      <w:numFmt w:val="bullet"/>
+      <w:lvlText w:val="o"/>
+      <w:lvlJc w:val="left"/>
+      <w:pPr>
+        <w:ind w:left="3960" w:hanging="360"/>
+      </w:pPr>
+      <w:rPr>
+        <w:rFonts w:ascii="Courier New" w:hAnsi="Courier New" w:cs="Courier New" w:hint="default"/>
+      </w:rPr>
+    </w:lvl>
+    <w:lvl w:ilvl="5" w:tplc="04090005" w:tentative="1">
+      <w:start w:val="1"/>
+      <w:numFmt w:val="bullet"/>
+      <w:lvlText w:val=""/>
+      <w:lvlJc w:val="left"/>
+      <w:pPr>
+        <w:ind w:left="4680" w:hanging="360"/>
+      </w:pPr>
+      <w:rPr>
+        <w:rFonts w:ascii="Wingdings" w:hAnsi="Wingdings" w:hint="default"/>
+      </w:rPr>
+    </w:lvl>
+    <w:lvl w:ilvl="6" w:tplc="04090001" w:tentative="1">
+      <w:start w:val="1"/>
+      <w:numFmt w:val="bullet"/>
+      <w:lvlText w:val=""/>
+      <w:lvlJc w:val="left"/>
+      <w:pPr>
+        <w:ind w:left="5400" w:hanging="360"/>
+      </w:pPr>
+      <w:rPr>
+        <w:rFonts w:ascii="Symbol" w:hAnsi="Symbol" w:hint="default"/>
+      </w:rPr>
+    </w:lvl>
+    <w:lvl w:ilvl="7" w:tplc="04090003" w:tentative="1">
+      <w:start w:val="1"/>
+      <w:numFmt w:val="bullet"/>
+      <w:lvlText w:val="o"/>
+      <w:lvlJc w:val="left"/>
+      <w:pPr>
+        <w:ind w:left="6120" w:hanging="360"/>
+      </w:pPr>
+      <w:rPr>
+        <w:rFonts w:ascii="Courier New" w:hAnsi="Courier New" w:cs="Courier New" w:hint="default"/>
+      </w:rPr>
+    </w:lvl>
+    <w:lvl w:ilvl="8" w:tplc="04090005" w:tentative="1">
+      <w:start w:val="1"/>
+      <w:numFmt w:val="bullet"/>
+      <w:lvlText w:val=""/>
+      <w:lvlJc w:val="left"/>
+      <w:pPr>
+        <w:ind w:left="6840" w:hanging="360"/>
+      </w:pPr>
+      <w:rPr>
+        <w:rFonts w:ascii="Wingdings" w:hAnsi="Wingdings" w:hint="default"/>
+      </w:rPr>
+    </w:lvl>
+  </w:abstractNum>
+  <w:abstractNum w:abstractNumId="3" w15:restartNumberingAfterBreak="0">
+    <w:nsid w:val="520378E6"/>
+    <w:multiLevelType w:val="hybridMultilevel"/>
+    <w:tmpl w:val="352C220A"/>
+    <w:lvl w:ilvl="0" w:tplc="0409000F">
+      <w:start w:val="1"/>
+      <w:numFmt w:val="decimal"/>
+      <w:lvlText w:val="%1."/>
+      <w:lvlJc w:val="left"/>
+      <w:pPr>
+        <w:ind w:left="720" w:hanging="360"/>
+      </w:pPr>
+    </w:lvl>
+    <w:lvl w:ilvl="1" w:tplc="04090019" w:tentative="1">
+      <w:start w:val="1"/>
+      <w:numFmt w:val="lowerLetter"/>
+      <w:lvlText w:val="%2."/>
+      <w:lvlJc w:val="left"/>
+      <w:pPr>
+        <w:ind w:left="1440" w:hanging="360"/>
+      </w:pPr>
+    </w:lvl>
+    <w:lvl w:ilvl="2" w:tplc="0409001B" w:tentative="1">
+      <w:start w:val="1"/>
+      <w:numFmt w:val="lowerRoman"/>
+      <w:lvlText w:val="%3."/>
+      <w:lvlJc w:val="right"/>
+      <w:pPr>
+        <w:ind w:left="2160" w:hanging="180"/>
+      </w:pPr>
+    </w:lvl>
+    <w:lvl w:ilvl="3" w:tplc="0409000F" w:tentative="1">
+      <w:start w:val="1"/>
+      <w:numFmt w:val="decimal"/>
+      <w:lvlText w:val="%4."/>
+      <w:lvlJc w:val="left"/>
+      <w:pPr>
+        <w:ind w:left="2880" w:hanging="360"/>
+      </w:pPr>
+    </w:lvl>
+    <w:lvl w:ilvl="4" w:tplc="04090019" w:tentative="1">
+      <w:start w:val="1"/>
+      <w:numFmt w:val="lowerLetter"/>
+      <w:lvlText w:val="%5."/>
+      <w:lvlJc w:val="left"/>
+      <w:pPr>
+        <w:ind w:left="3600" w:hanging="360"/>
+      </w:pPr>
+    </w:lvl>
+    <w:lvl w:ilvl="5" w:tplc="0409001B" w:tentative="1">
+      <w:start w:val="1"/>
+      <w:numFmt w:val="lowerRoman"/>
+      <w:lvlText w:val="%6."/>
+      <w:lvlJc w:val="right"/>
+      <w:pPr>
+        <w:ind w:left="4320" w:hanging="180"/>
+      </w:pPr>
+    </w:lvl>
+    <w:lvl w:ilvl="6" w:tplc="0409000F" w:tentative="1">
+      <w:start w:val="1"/>
+      <w:numFmt w:val="decimal"/>
+      <w:lvlText w:val="%7."/>
+      <w:lvlJc w:val="left"/>
+      <w:pPr>
+        <w:ind w:left="5040" w:hanging="360"/>
+      </w:pPr>
+    </w:lvl>
+    <w:lvl w:ilvl="7" w:tplc="04090019" w:tentative="1">
+      <w:start w:val="1"/>
+      <w:numFmt w:val="lowerLetter"/>
+      <w:lvlText w:val="%8."/>
+      <w:lvlJc w:val="left"/>
+      <w:pPr>
+        <w:ind w:left="5760" w:hanging="360"/>
+      </w:pPr>
+    </w:lvl>
+    <w:lvl w:ilvl="8" w:tplc="0409001B" w:tentative="1">
+      <w:start w:val="1"/>
+      <w:numFmt w:val="lowerRoman"/>
+      <w:lvlText w:val="%9."/>
+      <w:lvlJc w:val="right"/>
+      <w:pPr>
+        <w:ind w:left="6480" w:hanging="180"/>
+      </w:pPr>
+    </w:lvl>
+  </w:abstractNum>
+  <w:abstractNum w:abstractNumId="4" w15:restartNumberingAfterBreak="0">
+    <w:nsid w:val="59874C89"/>
+    <w:multiLevelType w:val="hybridMultilevel"/>
+    <w:tmpl w:val="BEE4DBD8"/>
     <w:lvl w:ilvl="0" w:tplc="04090001">
       <w:start w:val="1"/>
       <w:numFmt w:val="bullet"/>
@@ -1390,6 +3023,12 @@
   </w:num>
   <w:num w:numId="3">
     <w:abstractNumId w:val="2"/>
+  </w:num>
+  <w:num w:numId="4">
+    <w:abstractNumId w:val="3"/>
+  </w:num>
+  <w:num w:numId="5">
+    <w:abstractNumId w:val="4"/>
   </w:num>
 </w:numbering>
 </file>
@@ -1829,6 +3468,25 @@
       <w:contextualSpacing/>
     </w:pPr>
   </w:style>
+  <w:style w:type="table" w:styleId="TableGrid">
+    <w:name w:val="Table Grid"/>
+    <w:basedOn w:val="TableNormal"/>
+    <w:uiPriority w:val="39"/>
+    <w:rsid w:val="00172A54"/>
+    <w:pPr>
+      <w:spacing w:after="0" w:line="240" w:lineRule="auto"/>
+    </w:pPr>
+    <w:tblPr>
+      <w:tblBorders>
+        <w:top w:val="single" w:sz="4" w:space="0" w:color="auto"/>
+        <w:left w:val="single" w:sz="4" w:space="0" w:color="auto"/>
+        <w:bottom w:val="single" w:sz="4" w:space="0" w:color="auto"/>
+        <w:right w:val="single" w:sz="4" w:space="0" w:color="auto"/>
+        <w:insideH w:val="single" w:sz="4" w:space="0" w:color="auto"/>
+        <w:insideV w:val="single" w:sz="4" w:space="0" w:color="auto"/>
+      </w:tblBorders>
+    </w:tblPr>
+  </w:style>
 </w:styles>
 </file>
 
@@ -2091,4 +3749,16 @@
     </a:ext>
   </a:extLst>
 </a:theme>
+</file>
+
+<file path=customXml/item1.xml><?xml version="1.0" encoding="utf-8"?>
+<b:Sources xmlns:b="http://schemas.openxmlformats.org/officeDocument/2006/bibliography" xmlns="http://schemas.openxmlformats.org/officeDocument/2006/bibliography" SelectedStyle="\APASixthEditionOfficeOnline.xsl" StyleName="APA" Version="6"/>
+</file>
+
+<file path=customXml/itemProps1.xml><?xml version="1.0" encoding="utf-8"?>
+<ds:datastoreItem xmlns:ds="http://schemas.openxmlformats.org/officeDocument/2006/customXml" ds:itemID="{1DB570B5-3ACC-4D9D-91E6-5B9193200B3D}">
+  <ds:schemaRefs>
+    <ds:schemaRef ds:uri="http://schemas.openxmlformats.org/officeDocument/2006/bibliography"/>
+  </ds:schemaRefs>
+</ds:datastoreItem>
 </file>
</xml_diff>